<commit_message>
Made the DB write in correct foarmat
</commit_message>
<xml_diff>
--- a/IT6033_Assessment 2_20220501.docx
+++ b/IT6033_Assessment 2_20220501.docx
@@ -1,8 +1,2065 @@
 
 <file path=word/document.xml><?xml version="1.0" encoding="utf-8"?>
-<w:document xmlns:wpc="http://schemas.microsoft.com/office/word/2010/wordprocessingCanvas" xmlns:cx="http://schemas.microsoft.com/office/drawing/2014/chartex" xmlns:cx1="http://schemas.microsoft.com/office/drawing/2015/9/8/chartex" xmlns:cx2="http://schemas.microsoft.com/office/drawing/2015/10/21/chartex" xmlns:cx3="http://schemas.microsoft.com/office/drawing/2016/5/9/chartex" xmlns:cx4="http://schemas.microsoft.com/office/drawing/2016/5/10/chartex" xmlns:cx5="http://schemas.microsoft.com/office/drawing/2016/5/11/chartex" xmlns:cx6="http://schemas.microsoft.com/office/drawing/2016/5/12/chartex" xmlns:cx7="http://schemas.microsoft.com/office/drawing/2016/5/13/chartex" xmlns:cx8="http://schemas.microsoft.com/office/drawing/2016/5/14/chartex" xmlns:mc="http://schemas.openxmlformats.org/markup-compatibility/2006" xmlns:aink="http://schemas.microsoft.com/office/drawing/2016/ink" xmlns:am3d="http://schemas.microsoft.com/office/drawing/2017/model3d" xmlns:o="urn:schemas-microsoft-com:office:office" xmlns:oel="http://schemas.microsoft.com/office/2019/extlst" xmlns:r="http://schemas.openxmlformats.org/officeDocument/2006/relationships" xmlns:m="http://schemas.openxmlformats.org/officeDocument/2006/math" xmlns:v="urn:schemas-microsoft-com:vml" xmlns:wp14="http://schemas.microsoft.com/office/word/2010/wordprocessingDrawing" xmlns:wp="http://schemas.openxmlformats.org/drawingml/2006/wordprocessingDrawing" xmlns:w10="urn:schemas-microsoft-com:office:word" xmlns:w="http://schemas.openxmlformats.org/wordprocessingml/2006/main" xmlns:w14="http://schemas.microsoft.com/office/word/2010/wordml" xmlns:w15="http://schemas.microsoft.com/office/word/2012/wordml" xmlns:w16cex="http://schemas.microsoft.com/office/word/2018/wordml/cex" xmlns:w16cid="http://schemas.microsoft.com/office/word/2016/wordml/cid" xmlns:w16="http://schemas.microsoft.com/office/word/2018/wordml" xmlns:w16sdtdh="http://schemas.microsoft.com/office/word/2020/wordml/sdtdatahash" xmlns:w16se="http://schemas.microsoft.com/office/word/2015/wordml/symex" xmlns:wpg="http://schemas.microsoft.com/office/word/2010/wordprocessingGroup" xmlns:wpi="http://schemas.microsoft.com/office/word/2010/wordprocessingInk" xmlns:wne="http://schemas.microsoft.com/office/word/2006/wordml" xmlns:wps="http://schemas.microsoft.com/office/word/2010/wordprocessingShape" mc:Ignorable="w14 w15 w16se w16cid w16 w16cex w16sdtdh wp14">
+<w:document xmlns:wpc="http://schemas.microsoft.com/office/word/2010/wordprocessingCanvas" xmlns:cx="http://schemas.microsoft.com/office/drawing/2014/chartex" xmlns:cx1="http://schemas.microsoft.com/office/drawing/2015/9/8/chartex" xmlns:cx2="http://schemas.microsoft.com/office/drawing/2015/10/21/chartex" xmlns:cx3="http://schemas.microsoft.com/office/drawing/2016/5/9/chartex" xmlns:cx4="http://schemas.microsoft.com/office/drawing/2016/5/10/chartex" xmlns:cx5="http://schemas.microsoft.com/office/drawing/2016/5/11/chartex" xmlns:cx6="http://schemas.microsoft.com/office/drawing/2016/5/12/chartex" xmlns:cx7="http://schemas.microsoft.com/office/drawing/2016/5/13/chartex" xmlns:cx8="http://schemas.microsoft.com/office/drawing/2016/5/14/chartex" xmlns:mc="http://schemas.openxmlformats.org/markup-compatibility/2006" xmlns:aink="http://schemas.microsoft.com/office/drawing/2016/ink" xmlns:am3d="http://schemas.microsoft.com/office/drawing/2017/model3d" xmlns:o="urn:schemas-microsoft-com:office:office" xmlns:oel="http://schemas.microsoft.com/office/2019/extlst" xmlns:r="http://schemas.openxmlformats.org/officeDocument/2006/relationships" xmlns:m="http://schemas.openxmlformats.org/officeDocument/2006/math" xmlns:v="urn:schemas-microsoft-com:vml" xmlns:wp14="http://schemas.microsoft.com/office/word/2010/wordprocessingDrawing" xmlns:wp="http://schemas.openxmlformats.org/drawingml/2006/wordprocessingDrawing" xmlns:w10="urn:schemas-microsoft-com:office:word" xmlns:w="http://schemas.openxmlformats.org/wordprocessingml/2006/main" xmlns:w14="http://schemas.microsoft.com/office/word/2010/wordml" xmlns:w15="http://schemas.microsoft.com/office/word/2012/wordml" xmlns:w16cex="http://schemas.microsoft.com/office/word/2018/wordml/cex" xmlns:w16cid="http://schemas.microsoft.com/office/word/2016/wordml/cid" xmlns:w16="http://schemas.microsoft.com/office/word/2018/wordml" xmlns:w16du="http://schemas.microsoft.com/office/word/2023/wordml/word16du" xmlns:w16sdtdh="http://schemas.microsoft.com/office/word/2020/wordml/sdtdatahash" xmlns:w16se="http://schemas.microsoft.com/office/word/2015/wordml/symex" xmlns:wpg="http://schemas.microsoft.com/office/word/2010/wordprocessingGroup" xmlns:wpi="http://schemas.microsoft.com/office/word/2010/wordprocessingInk" xmlns:wne="http://schemas.microsoft.com/office/word/2006/wordml" xmlns:wps="http://schemas.microsoft.com/office/word/2010/wordprocessingShape" mc:Ignorable="w14 w15 w16se w16cid w16 w16cex w16sdtdh wp14">
   <w:body>
+    <w:p>
+      <w:pPr>
+        <w:pStyle w:val="Heading1"/>
+      </w:pPr>
+      <w:r>
+        <w:t>My Two Proposed Solutions</w:t>
+      </w:r>
+    </w:p>
+    <w:p>
+      <w:pPr>
+        <w:pStyle w:val="Heading2"/>
+      </w:pPr>
+      <w:r>
+        <w:t>Solution 1: Quick Sort and Binary Search</w:t>
+      </w:r>
+    </w:p>
     <w:p/>
+    <w:p>
+      <w:pPr>
+        <w:pStyle w:val="Heading2"/>
+      </w:pPr>
+      <w:r>
+        <w:t>Solution 2: Quick Sort and Linear Search</w:t>
+      </w:r>
+    </w:p>
+    <w:p>
+      <w:r>
+        <w:t xml:space="preserve">This is my </w:t>
+      </w:r>
+      <w:proofErr w:type="spellStart"/>
+      <w:r>
+        <w:t>choosen</w:t>
+      </w:r>
+      <w:proofErr w:type="spellEnd"/>
+      <w:r>
+        <w:t xml:space="preserve"> </w:t>
+      </w:r>
+      <w:proofErr w:type="gramStart"/>
+      <w:r>
+        <w:t>solution</w:t>
+      </w:r>
+      <w:proofErr w:type="gramEnd"/>
+    </w:p>
+    <w:p>
+      <w:pPr>
+        <w:pStyle w:val="Heading1"/>
+      </w:pPr>
+      <w:r>
+        <w:t>Data Structure</w:t>
+      </w:r>
+    </w:p>
+    <w:p>
+      <w:r>
+        <w:t xml:space="preserve">My data has been stored in </w:t>
+      </w:r>
+      <w:r>
+        <w:t>a python List</w:t>
+      </w:r>
+      <w:r>
+        <w:t xml:space="preserve">. </w:t>
+      </w:r>
+    </w:p>
+    <w:p>
+      <w:r>
+        <w:t xml:space="preserve">I tossed up between Binary </w:t>
+      </w:r>
+      <w:proofErr w:type="gramStart"/>
+      <w:r>
+        <w:t>Tree</w:t>
+      </w:r>
+      <w:r>
+        <w:t>(</w:t>
+      </w:r>
+      <w:proofErr w:type="gramEnd"/>
+      <w:r>
+        <w:t>BST)</w:t>
+      </w:r>
+      <w:r>
+        <w:t>, Linked List or a python List and I decided on a python List for a few reasons:</w:t>
+      </w:r>
+    </w:p>
+    <w:p>
+      <w:pPr>
+        <w:pStyle w:val="ListParagraph"/>
+        <w:numPr>
+          <w:ilvl w:val="0"/>
+          <w:numId w:val="1"/>
+        </w:numPr>
+      </w:pPr>
+      <w:r>
+        <w:t xml:space="preserve">Accessing an item in a List is </w:t>
+      </w:r>
+      <w:proofErr w:type="gramStart"/>
+      <w:r>
+        <w:t>O(</w:t>
+      </w:r>
+      <w:proofErr w:type="gramEnd"/>
+      <w:r>
+        <w:t xml:space="preserve">1) – a constant time meaning that no matter the size of the list Accessing an item ill take the same amount of time. This is better than </w:t>
+      </w:r>
+      <w:r>
+        <w:t>BST</w:t>
+      </w:r>
+      <w:r>
+        <w:t xml:space="preserve"> (O(log(n)) and significantly better than a Linked List (singly- or doubly-) O(n)</w:t>
+      </w:r>
+    </w:p>
+    <w:p>
+      <w:pPr>
+        <w:pStyle w:val="ListParagraph"/>
+        <w:numPr>
+          <w:ilvl w:val="0"/>
+          <w:numId w:val="1"/>
+        </w:numPr>
+      </w:pPr>
+      <w:r>
+        <w:t xml:space="preserve">Appending an item in a List is also </w:t>
+      </w:r>
+      <w:proofErr w:type="gramStart"/>
+      <w:r>
+        <w:t>O(</w:t>
+      </w:r>
+      <w:proofErr w:type="gramEnd"/>
+      <w:r>
+        <w:t>1), better compared Insertion to BST</w:t>
+      </w:r>
+      <w:r>
+        <w:t xml:space="preserve"> </w:t>
+      </w:r>
+      <w:r>
+        <w:t>at O</w:t>
+      </w:r>
+      <w:r>
+        <w:t>(log(n))</w:t>
+      </w:r>
+      <w:r>
+        <w:t xml:space="preserve"> and a Linked List at O(n). As I don’t intend to have an order to my data I am able to append items to the end of the List and now have to insert at specific points. </w:t>
+      </w:r>
+    </w:p>
+    <w:p>
+      <w:pPr>
+        <w:pStyle w:val="ListParagraph"/>
+        <w:numPr>
+          <w:ilvl w:val="0"/>
+          <w:numId w:val="1"/>
+        </w:numPr>
+      </w:pPr>
+      <w:r>
+        <w:t xml:space="preserve">Python Lists have, like Linked Lists and BST, the ability to grow and shrink as data is added or removed. It also is able to store different types of data. </w:t>
+      </w:r>
+    </w:p>
+    <w:p>
+      <w:r>
+        <w:t xml:space="preserve">Ultimately, for my purposes a python List </w:t>
+      </w:r>
+      <w:r>
+        <w:t xml:space="preserve">is the best solution as it is faster at accessing and appending items than my other options. The benefits of a Linked List and BST which don’t normally come with an array do come with a python List data type and therefore a List is clearly the best option. </w:t>
+      </w:r>
+    </w:p>
+    <w:p>
+      <w:pPr>
+        <w:pStyle w:val="Caption"/>
+        <w:keepNext/>
+      </w:pPr>
+      <w:r>
+        <w:t xml:space="preserve">Table </w:t>
+      </w:r>
+      <w:r>
+        <w:fldChar w:fldCharType="begin"/>
+      </w:r>
+      <w:r>
+        <w:instrText xml:space="preserve"> SEQ Table \* ARABIC </w:instrText>
+      </w:r>
+      <w:r>
+        <w:fldChar w:fldCharType="separate"/>
+      </w:r>
+      <w:r>
+        <w:rPr>
+          <w:noProof/>
+        </w:rPr>
+        <w:t>1</w:t>
+      </w:r>
+      <w:r>
+        <w:fldChar w:fldCharType="end"/>
+      </w:r>
+      <w:r>
+        <w:t>: Data Structure Comparison</w:t>
+      </w:r>
+    </w:p>
+    <w:tbl>
+      <w:tblPr>
+        <w:tblStyle w:val="TableGrid"/>
+        <w:tblW w:w="0" w:type="auto"/>
+        <w:tblLook w:val="04A0" w:firstRow="1" w:lastRow="0" w:firstColumn="1" w:lastColumn="0" w:noHBand="0" w:noVBand="1"/>
+      </w:tblPr>
+      <w:tblGrid>
+        <w:gridCol w:w="1803"/>
+        <w:gridCol w:w="1803"/>
+        <w:gridCol w:w="1803"/>
+        <w:gridCol w:w="1803"/>
+        <w:gridCol w:w="1804"/>
+      </w:tblGrid>
+      <w:tr>
+        <w:tc>
+          <w:tcPr>
+            <w:tcW w:w="1803" w:type="dxa"/>
+          </w:tcPr>
+          <w:p>
+            <w:r>
+              <w:t>Algorithm</w:t>
+            </w:r>
+          </w:p>
+        </w:tc>
+        <w:tc>
+          <w:tcPr>
+            <w:tcW w:w="5409" w:type="dxa"/>
+            <w:gridSpan w:val="3"/>
+          </w:tcPr>
+          <w:p>
+            <w:r>
+              <w:t>Average Time Complexity</w:t>
+            </w:r>
+          </w:p>
+        </w:tc>
+        <w:tc>
+          <w:tcPr>
+            <w:tcW w:w="1804" w:type="dxa"/>
+          </w:tcPr>
+          <w:p>
+            <w:r>
+              <w:t>Space Complexity</w:t>
+            </w:r>
+          </w:p>
+        </w:tc>
+      </w:tr>
+      <w:tr>
+        <w:tc>
+          <w:tcPr>
+            <w:tcW w:w="1803" w:type="dxa"/>
+          </w:tcPr>
+          <w:p/>
+        </w:tc>
+        <w:tc>
+          <w:tcPr>
+            <w:tcW w:w="1803" w:type="dxa"/>
+          </w:tcPr>
+          <w:p>
+            <w:r>
+              <w:t>Access</w:t>
+            </w:r>
+          </w:p>
+        </w:tc>
+        <w:tc>
+          <w:tcPr>
+            <w:tcW w:w="1803" w:type="dxa"/>
+          </w:tcPr>
+          <w:p>
+            <w:r>
+              <w:t>Insertion</w:t>
+            </w:r>
+          </w:p>
+        </w:tc>
+        <w:tc>
+          <w:tcPr>
+            <w:tcW w:w="1803" w:type="dxa"/>
+          </w:tcPr>
+          <w:p>
+            <w:r>
+              <w:t>Deletion</w:t>
+            </w:r>
+          </w:p>
+        </w:tc>
+        <w:tc>
+          <w:tcPr>
+            <w:tcW w:w="1804" w:type="dxa"/>
+          </w:tcPr>
+          <w:p/>
+        </w:tc>
+      </w:tr>
+      <w:tr>
+        <w:tc>
+          <w:tcPr>
+            <w:tcW w:w="1803" w:type="dxa"/>
+          </w:tcPr>
+          <w:p>
+            <w:r>
+              <w:t>Python List</w:t>
+            </w:r>
+          </w:p>
+        </w:tc>
+        <w:tc>
+          <w:tcPr>
+            <w:tcW w:w="1803" w:type="dxa"/>
+          </w:tcPr>
+          <w:p>
+            <w:proofErr w:type="gramStart"/>
+            <w:r>
+              <w:t>O(</w:t>
+            </w:r>
+            <w:proofErr w:type="gramEnd"/>
+            <w:r>
+              <w:t>1)</w:t>
+            </w:r>
+          </w:p>
+        </w:tc>
+        <w:tc>
+          <w:tcPr>
+            <w:tcW w:w="1803" w:type="dxa"/>
+          </w:tcPr>
+          <w:p>
+            <w:proofErr w:type="gramStart"/>
+            <w:r>
+              <w:t>O(</w:t>
+            </w:r>
+            <w:proofErr w:type="gramEnd"/>
+            <w:r>
+              <w:t>1)</w:t>
+            </w:r>
+            <w:r>
+              <w:t xml:space="preserve"> (for append)</w:t>
+            </w:r>
+          </w:p>
+        </w:tc>
+        <w:tc>
+          <w:tcPr>
+            <w:tcW w:w="1803" w:type="dxa"/>
+          </w:tcPr>
+          <w:p>
+            <w:r>
+              <w:t>O(n)</w:t>
+            </w:r>
+          </w:p>
+        </w:tc>
+        <w:tc>
+          <w:tcPr>
+            <w:tcW w:w="1804" w:type="dxa"/>
+          </w:tcPr>
+          <w:p>
+            <w:r>
+              <w:t>O(n)</w:t>
+            </w:r>
+          </w:p>
+        </w:tc>
+      </w:tr>
+      <w:tr>
+        <w:tc>
+          <w:tcPr>
+            <w:tcW w:w="1803" w:type="dxa"/>
+          </w:tcPr>
+          <w:p>
+            <w:r>
+              <w:t>Binary Tree</w:t>
+            </w:r>
+          </w:p>
+        </w:tc>
+        <w:tc>
+          <w:tcPr>
+            <w:tcW w:w="1803" w:type="dxa"/>
+          </w:tcPr>
+          <w:p>
+            <w:r>
+              <w:t>O(log(n))</w:t>
+            </w:r>
+          </w:p>
+        </w:tc>
+        <w:tc>
+          <w:tcPr>
+            <w:tcW w:w="1803" w:type="dxa"/>
+          </w:tcPr>
+          <w:p>
+            <w:r>
+              <w:t>O(log(n))</w:t>
+            </w:r>
+          </w:p>
+        </w:tc>
+        <w:tc>
+          <w:tcPr>
+            <w:tcW w:w="1803" w:type="dxa"/>
+          </w:tcPr>
+          <w:p>
+            <w:r>
+              <w:t>O(log(n))</w:t>
+            </w:r>
+          </w:p>
+        </w:tc>
+        <w:tc>
+          <w:tcPr>
+            <w:tcW w:w="1804" w:type="dxa"/>
+          </w:tcPr>
+          <w:p>
+            <w:r>
+              <w:t>O(n)</w:t>
+            </w:r>
+          </w:p>
+        </w:tc>
+      </w:tr>
+      <w:tr>
+        <w:tc>
+          <w:tcPr>
+            <w:tcW w:w="1803" w:type="dxa"/>
+          </w:tcPr>
+          <w:p>
+            <w:r>
+              <w:t>Linked List</w:t>
+            </w:r>
+          </w:p>
+        </w:tc>
+        <w:tc>
+          <w:tcPr>
+            <w:tcW w:w="1803" w:type="dxa"/>
+          </w:tcPr>
+          <w:p>
+            <w:r>
+              <w:t>O(n)</w:t>
+            </w:r>
+          </w:p>
+        </w:tc>
+        <w:tc>
+          <w:tcPr>
+            <w:tcW w:w="1803" w:type="dxa"/>
+          </w:tcPr>
+          <w:p>
+            <w:proofErr w:type="gramStart"/>
+            <w:r>
+              <w:t>O(</w:t>
+            </w:r>
+            <w:proofErr w:type="gramEnd"/>
+            <w:r>
+              <w:t>1)</w:t>
+            </w:r>
+          </w:p>
+        </w:tc>
+        <w:tc>
+          <w:tcPr>
+            <w:tcW w:w="1803" w:type="dxa"/>
+          </w:tcPr>
+          <w:p>
+            <w:proofErr w:type="gramStart"/>
+            <w:r>
+              <w:t>O(</w:t>
+            </w:r>
+            <w:proofErr w:type="gramEnd"/>
+            <w:r>
+              <w:t>1)</w:t>
+            </w:r>
+          </w:p>
+        </w:tc>
+        <w:tc>
+          <w:tcPr>
+            <w:tcW w:w="1804" w:type="dxa"/>
+          </w:tcPr>
+          <w:p>
+            <w:r>
+              <w:t>O(n)</w:t>
+            </w:r>
+          </w:p>
+        </w:tc>
+      </w:tr>
+    </w:tbl>
+    <w:p/>
+    <w:p>
+      <w:pPr>
+        <w:pStyle w:val="Heading1"/>
+      </w:pPr>
+      <w:r>
+        <w:t>Sorting Algorithm</w:t>
+      </w:r>
+    </w:p>
+    <w:p>
+      <w:pPr>
+        <w:pStyle w:val="Heading2"/>
+      </w:pPr>
+      <w:r>
+        <w:t>Why Quick Sort over Bubble Sort?</w:t>
+      </w:r>
+    </w:p>
+    <w:p>
+      <w:r>
+        <w:t xml:space="preserve">Bubble Sort has a complexity of O(n^2). As the value of n increases, the speed of Bubble Sort quadratically increases with the value of n. This means that the bigger ‘n’ (the data) is, the slower bubble sort becomes, and it becomes slow rapidly. As more students join the university, the system would continue to get significantly slower at a fast pace. </w:t>
+      </w:r>
+      <w:r>
+        <w:t>You can see from Table 1 below that Bubble Sort’s average time is the same as their worst case – which is not good.</w:t>
+      </w:r>
+    </w:p>
+    <w:p>
+      <w:r>
+        <w:t xml:space="preserve">Bubble sort can work well for small data sets, but with 500 records and potentially more in the future, bubble sort is not appropriate. </w:t>
+      </w:r>
+    </w:p>
+    <w:p>
+      <w:r>
+        <w:t xml:space="preserve">Quick Sort has a complexity of </w:t>
+      </w:r>
+      <w:proofErr w:type="gramStart"/>
+      <w:r>
+        <w:t>O(</w:t>
+      </w:r>
+      <w:proofErr w:type="gramEnd"/>
+      <w:r>
+        <w:t xml:space="preserve">n log n). Quick Sort partitions the data into smaller sets and is significantly faster than a Bubble sort. </w:t>
+      </w:r>
+    </w:p>
+    <w:p>
+      <w:r>
+        <w:lastRenderedPageBreak/>
+        <w:t xml:space="preserve">Quick Sort can perform poorly if the data is already sorted, decreasing to a quadratic time complexity, but the data will not be sorted so this will not be an issue. </w:t>
+      </w:r>
+      <w:r>
+        <w:t xml:space="preserve">It is also larger than Bubble </w:t>
+      </w:r>
+      <w:proofErr w:type="gramStart"/>
+      <w:r>
+        <w:t>Sort</w:t>
+      </w:r>
+      <w:proofErr w:type="gramEnd"/>
+      <w:r>
+        <w:t xml:space="preserve"> but the space is worth the efficiency of the algorithm. </w:t>
+      </w:r>
+    </w:p>
+    <w:p>
+      <w:r>
+        <w:t xml:space="preserve">The </w:t>
+      </w:r>
+      <w:r>
+        <w:t>worst-case</w:t>
+      </w:r>
+      <w:r>
+        <w:t xml:space="preserve"> quicksort is O(n^2) – the same as Bubble Sort. So there is not a case where Quick Sort is worse than Bubble Sort even in the worst scenario.</w:t>
+      </w:r>
+    </w:p>
+    <w:p>
+      <w:pPr>
+        <w:pStyle w:val="Caption"/>
+        <w:keepNext/>
+      </w:pPr>
+      <w:r>
+        <w:t xml:space="preserve">Table </w:t>
+      </w:r>
+      <w:r>
+        <w:fldChar w:fldCharType="begin"/>
+      </w:r>
+      <w:r>
+        <w:instrText xml:space="preserve"> SEQ Table \* ARABIC </w:instrText>
+      </w:r>
+      <w:r>
+        <w:fldChar w:fldCharType="separate"/>
+      </w:r>
+      <w:r>
+        <w:rPr>
+          <w:noProof/>
+        </w:rPr>
+        <w:t>2</w:t>
+      </w:r>
+      <w:r>
+        <w:fldChar w:fldCharType="end"/>
+      </w:r>
+      <w:r>
+        <w:t xml:space="preserve">: Comparing Quicksort to </w:t>
+      </w:r>
+      <w:proofErr w:type="spellStart"/>
+      <w:r>
+        <w:t>Bubblesort</w:t>
+      </w:r>
+      <w:proofErr w:type="spellEnd"/>
+    </w:p>
+    <w:tbl>
+      <w:tblPr>
+        <w:tblStyle w:val="TableGrid"/>
+        <w:tblW w:w="0" w:type="auto"/>
+        <w:tblLook w:val="04A0" w:firstRow="1" w:lastRow="0" w:firstColumn="1" w:lastColumn="0" w:noHBand="0" w:noVBand="1"/>
+      </w:tblPr>
+      <w:tblGrid>
+        <w:gridCol w:w="1803"/>
+        <w:gridCol w:w="1803"/>
+        <w:gridCol w:w="1803"/>
+        <w:gridCol w:w="1803"/>
+        <w:gridCol w:w="1804"/>
+      </w:tblGrid>
+      <w:tr>
+        <w:tc>
+          <w:tcPr>
+            <w:tcW w:w="1803" w:type="dxa"/>
+          </w:tcPr>
+          <w:p>
+            <w:bookmarkStart w:id="0" w:name="_Hlk132973827"/>
+            <w:r>
+              <w:t>Algorithm</w:t>
+            </w:r>
+          </w:p>
+        </w:tc>
+        <w:tc>
+          <w:tcPr>
+            <w:tcW w:w="5409" w:type="dxa"/>
+            <w:gridSpan w:val="3"/>
+          </w:tcPr>
+          <w:p>
+            <w:r>
+              <w:t xml:space="preserve">Time </w:t>
+            </w:r>
+          </w:p>
+        </w:tc>
+        <w:tc>
+          <w:tcPr>
+            <w:tcW w:w="1804" w:type="dxa"/>
+          </w:tcPr>
+          <w:p>
+            <w:r>
+              <w:t>Space</w:t>
+            </w:r>
+          </w:p>
+        </w:tc>
+      </w:tr>
+      <w:tr>
+        <w:tc>
+          <w:tcPr>
+            <w:tcW w:w="1803" w:type="dxa"/>
+          </w:tcPr>
+          <w:p/>
+        </w:tc>
+        <w:tc>
+          <w:tcPr>
+            <w:tcW w:w="1803" w:type="dxa"/>
+          </w:tcPr>
+          <w:p>
+            <w:r>
+              <w:t>Best</w:t>
+            </w:r>
+          </w:p>
+        </w:tc>
+        <w:tc>
+          <w:tcPr>
+            <w:tcW w:w="1803" w:type="dxa"/>
+          </w:tcPr>
+          <w:p>
+            <w:r>
+              <w:t>Average</w:t>
+            </w:r>
+          </w:p>
+        </w:tc>
+        <w:tc>
+          <w:tcPr>
+            <w:tcW w:w="1803" w:type="dxa"/>
+          </w:tcPr>
+          <w:p>
+            <w:r>
+              <w:t>Worst</w:t>
+            </w:r>
+          </w:p>
+        </w:tc>
+        <w:tc>
+          <w:tcPr>
+            <w:tcW w:w="1804" w:type="dxa"/>
+          </w:tcPr>
+          <w:p/>
+        </w:tc>
+      </w:tr>
+      <w:tr>
+        <w:tc>
+          <w:tcPr>
+            <w:tcW w:w="1803" w:type="dxa"/>
+          </w:tcPr>
+          <w:p>
+            <w:r>
+              <w:t>Quick Sort</w:t>
+            </w:r>
+          </w:p>
+        </w:tc>
+        <w:tc>
+          <w:tcPr>
+            <w:tcW w:w="1803" w:type="dxa"/>
+          </w:tcPr>
+          <w:p>
+            <w:proofErr w:type="gramStart"/>
+            <w:r>
+              <w:t>O</w:t>
+            </w:r>
+            <w:r>
+              <w:t>(</w:t>
+            </w:r>
+            <w:proofErr w:type="gramEnd"/>
+            <w:r>
+              <w:t>n log</w:t>
+            </w:r>
+            <w:r>
+              <w:t xml:space="preserve"> </w:t>
+            </w:r>
+            <w:r>
+              <w:t>n</w:t>
+            </w:r>
+            <w:r>
+              <w:t>)</w:t>
+            </w:r>
+          </w:p>
+        </w:tc>
+        <w:tc>
+          <w:tcPr>
+            <w:tcW w:w="1803" w:type="dxa"/>
+          </w:tcPr>
+          <w:p>
+            <w:proofErr w:type="gramStart"/>
+            <w:r>
+              <w:t>O</w:t>
+            </w:r>
+            <w:r>
+              <w:t>(</w:t>
+            </w:r>
+            <w:proofErr w:type="gramEnd"/>
+            <w:r>
+              <w:t>n log</w:t>
+            </w:r>
+            <w:r>
+              <w:t xml:space="preserve"> </w:t>
+            </w:r>
+            <w:r>
+              <w:t>n)</w:t>
+            </w:r>
+            <w:r>
+              <w:tab/>
+            </w:r>
+          </w:p>
+        </w:tc>
+        <w:tc>
+          <w:tcPr>
+            <w:tcW w:w="1803" w:type="dxa"/>
+          </w:tcPr>
+          <w:p>
+            <w:r>
+              <w:t>O(n^2)</w:t>
+            </w:r>
+          </w:p>
+        </w:tc>
+        <w:tc>
+          <w:tcPr>
+            <w:tcW w:w="1804" w:type="dxa"/>
+          </w:tcPr>
+          <w:p>
+            <w:proofErr w:type="gramStart"/>
+            <w:r>
+              <w:t>O(</w:t>
+            </w:r>
+            <w:proofErr w:type="gramEnd"/>
+            <w:r>
+              <w:t>log</w:t>
+            </w:r>
+            <w:r>
+              <w:t xml:space="preserve"> </w:t>
+            </w:r>
+            <w:r>
+              <w:t>n)</w:t>
+            </w:r>
+            <w:r>
+              <w:t xml:space="preserve"> </w:t>
+            </w:r>
+          </w:p>
+        </w:tc>
+      </w:tr>
+      <w:tr>
+        <w:tc>
+          <w:tcPr>
+            <w:tcW w:w="1803" w:type="dxa"/>
+          </w:tcPr>
+          <w:p>
+            <w:r>
+              <w:t>Bubble Sort</w:t>
+            </w:r>
+          </w:p>
+        </w:tc>
+        <w:tc>
+          <w:tcPr>
+            <w:tcW w:w="1803" w:type="dxa"/>
+          </w:tcPr>
+          <w:p>
+            <w:r>
+              <w:t>O</w:t>
+            </w:r>
+            <w:r>
+              <w:t>(n)</w:t>
+            </w:r>
+            <w:r>
+              <w:tab/>
+            </w:r>
+          </w:p>
+        </w:tc>
+        <w:tc>
+          <w:tcPr>
+            <w:tcW w:w="1803" w:type="dxa"/>
+          </w:tcPr>
+          <w:p>
+            <w:r>
+              <w:t>O(n^2)</w:t>
+            </w:r>
+            <w:r>
+              <w:tab/>
+            </w:r>
+          </w:p>
+        </w:tc>
+        <w:tc>
+          <w:tcPr>
+            <w:tcW w:w="1803" w:type="dxa"/>
+          </w:tcPr>
+          <w:p>
+            <w:r>
+              <w:t>O(n^2)</w:t>
+            </w:r>
+            <w:r>
+              <w:tab/>
+            </w:r>
+          </w:p>
+        </w:tc>
+        <w:tc>
+          <w:tcPr>
+            <w:tcW w:w="1804" w:type="dxa"/>
+          </w:tcPr>
+          <w:p>
+            <w:proofErr w:type="gramStart"/>
+            <w:r>
+              <w:t>O</w:t>
+            </w:r>
+            <w:r>
+              <w:t>(</w:t>
+            </w:r>
+            <w:proofErr w:type="gramEnd"/>
+            <w:r>
+              <w:t>1)</w:t>
+            </w:r>
+          </w:p>
+        </w:tc>
+      </w:tr>
+      <w:bookmarkEnd w:id="0"/>
+    </w:tbl>
+    <w:p>
+      <w:pPr>
+        <w:pStyle w:val="Heading2"/>
+        <w:rPr>
+          <w:lang w:val="en-US"/>
+        </w:rPr>
+      </w:pPr>
+    </w:p>
+    <w:p>
+      <w:pPr>
+        <w:pStyle w:val="Heading1"/>
+        <w:rPr>
+          <w:lang w:val="en-US"/>
+        </w:rPr>
+      </w:pPr>
+      <w:r>
+        <w:rPr>
+          <w:lang w:val="en-US"/>
+        </w:rPr>
+        <w:t>Searching Algorithms</w:t>
+      </w:r>
+    </w:p>
+    <w:p>
+      <w:pPr>
+        <w:pStyle w:val="Heading2"/>
+        <w:rPr>
+          <w:lang w:val="en-US"/>
+        </w:rPr>
+      </w:pPr>
+      <w:r>
+        <w:rPr>
+          <w:lang w:val="en-US"/>
+        </w:rPr>
+        <w:t xml:space="preserve">Why </w:t>
+      </w:r>
+      <w:r>
+        <w:rPr>
+          <w:lang w:val="en-US"/>
+        </w:rPr>
+        <w:t>Linear S</w:t>
+      </w:r>
+      <w:r>
+        <w:rPr>
+          <w:lang w:val="en-US"/>
+        </w:rPr>
+        <w:t>earch</w:t>
+      </w:r>
+      <w:r>
+        <w:rPr>
+          <w:lang w:val="en-US"/>
+        </w:rPr>
+        <w:t xml:space="preserve"> over </w:t>
+      </w:r>
+      <w:r>
+        <w:rPr>
+          <w:lang w:val="en-US"/>
+        </w:rPr>
+        <w:t>Binary Search</w:t>
+      </w:r>
+      <w:r>
+        <w:rPr>
+          <w:lang w:val="en-US"/>
+        </w:rPr>
+        <w:t>?</w:t>
+      </w:r>
+    </w:p>
+    <w:p>
+      <w:pPr>
+        <w:rPr>
+          <w:lang w:val="en-US"/>
+        </w:rPr>
+      </w:pPr>
+      <w:r>
+        <w:rPr>
+          <w:lang w:val="en-US"/>
+        </w:rPr>
+        <w:t xml:space="preserve">Binary Search only works </w:t>
+      </w:r>
+      <w:r>
+        <w:rPr>
+          <w:lang w:val="en-US"/>
+        </w:rPr>
+        <w:t>when the data is sorted due to the nature of the search</w:t>
+      </w:r>
+      <w:r>
+        <w:rPr>
+          <w:lang w:val="en-US"/>
+        </w:rPr>
+        <w:t>.</w:t>
+      </w:r>
+      <w:r>
+        <w:rPr>
+          <w:lang w:val="en-US"/>
+        </w:rPr>
+        <w:t xml:space="preserve"> </w:t>
+      </w:r>
+      <w:r>
+        <w:rPr>
+          <w:lang w:val="en-US"/>
+        </w:rPr>
+        <w:t xml:space="preserve">A </w:t>
+      </w:r>
+      <w:r>
+        <w:rPr>
+          <w:lang w:val="en-US"/>
+        </w:rPr>
+        <w:t xml:space="preserve">binary search works by examining the midpoint </w:t>
+      </w:r>
+      <w:r>
+        <w:rPr>
+          <w:lang w:val="en-US"/>
+        </w:rPr>
+        <w:t>to see if the target is the same as, bigger, or smaller than the midpoint, then depending on bigger or smaller it recursively calls itself with a smaller array of data until the midpoint is equal to the target.</w:t>
+      </w:r>
+      <w:r>
+        <w:rPr>
+          <w:lang w:val="en-US"/>
+        </w:rPr>
+        <w:t xml:space="preserve"> You can see in Figure 3 I have run a binary search and it has given me the incorrect result due to an unordered algorithm. </w:t>
+      </w:r>
+    </w:p>
+    <w:p>
+      <w:pPr>
+        <w:rPr>
+          <w:lang w:val="en-US"/>
+        </w:rPr>
+      </w:pPr>
+      <w:r>
+        <w:rPr>
+          <w:lang w:val="en-US"/>
+        </w:rPr>
+        <w:t>If I were to choose to use Binary Search, I would have to re-sort my data by my target</w:t>
+      </w:r>
+      <w:r>
+        <w:rPr>
+          <w:lang w:val="en-US"/>
+        </w:rPr>
+        <w:t xml:space="preserve"> (so if I want to find a record by its </w:t>
+      </w:r>
+      <w:proofErr w:type="spellStart"/>
+      <w:r>
+        <w:rPr>
+          <w:lang w:val="en-US"/>
+        </w:rPr>
+        <w:t>fname</w:t>
+      </w:r>
+      <w:proofErr w:type="spellEnd"/>
+      <w:r>
+        <w:rPr>
+          <w:lang w:val="en-US"/>
+        </w:rPr>
+        <w:t xml:space="preserve"> value, I </w:t>
+      </w:r>
+      <w:proofErr w:type="gramStart"/>
+      <w:r>
+        <w:rPr>
+          <w:lang w:val="en-US"/>
+        </w:rPr>
+        <w:t>would</w:t>
+      </w:r>
+      <w:proofErr w:type="gramEnd"/>
+      <w:r>
+        <w:rPr>
+          <w:lang w:val="en-US"/>
+        </w:rPr>
+        <w:t xml:space="preserve"> have to re-order the array by </w:t>
+      </w:r>
+      <w:proofErr w:type="spellStart"/>
+      <w:r>
+        <w:rPr>
+          <w:lang w:val="en-US"/>
+        </w:rPr>
+        <w:t>fname</w:t>
+      </w:r>
+      <w:proofErr w:type="spellEnd"/>
+      <w:r>
+        <w:rPr>
+          <w:lang w:val="en-US"/>
+        </w:rPr>
+        <w:t xml:space="preserve">).  This would mean each time I called a Search I would also be doing a </w:t>
+      </w:r>
+      <w:r>
+        <w:rPr>
+          <w:lang w:val="en-US"/>
+        </w:rPr>
+        <w:t>S</w:t>
+      </w:r>
+      <w:r>
+        <w:rPr>
+          <w:lang w:val="en-US"/>
+        </w:rPr>
+        <w:t xml:space="preserve">ort. </w:t>
+      </w:r>
+    </w:p>
+    <w:p>
+      <w:pPr>
+        <w:rPr>
+          <w:lang w:val="en-US"/>
+        </w:rPr>
+      </w:pPr>
+      <w:r>
+        <w:rPr>
+          <w:lang w:val="en-US"/>
+        </w:rPr>
+        <w:t xml:space="preserve">As you can see from my </w:t>
+      </w:r>
+      <w:r>
+        <w:rPr>
+          <w:lang w:val="en-US"/>
+        </w:rPr>
+        <w:t xml:space="preserve">graph this would take longer than a Linear Sort. This makes Linear Sort the better option of the two presented algorithms based on my selected datatypes, for this application. </w:t>
+      </w:r>
+    </w:p>
+    <w:p>
+      <w:pPr>
+        <w:rPr>
+          <w:lang w:val="en-US"/>
+        </w:rPr>
+      </w:pPr>
+    </w:p>
+    <w:p>
+      <w:pPr>
+        <w:pStyle w:val="Caption"/>
+        <w:keepNext/>
+      </w:pPr>
+      <w:r>
+        <w:t xml:space="preserve">Table </w:t>
+      </w:r>
+      <w:r>
+        <w:fldChar w:fldCharType="begin"/>
+      </w:r>
+      <w:r>
+        <w:instrText xml:space="preserve"> SEQ Table \* ARABIC </w:instrText>
+      </w:r>
+      <w:r>
+        <w:fldChar w:fldCharType="separate"/>
+      </w:r>
+      <w:r>
+        <w:rPr>
+          <w:noProof/>
+        </w:rPr>
+        <w:t>3</w:t>
+      </w:r>
+      <w:r>
+        <w:fldChar w:fldCharType="end"/>
+      </w:r>
+      <w:r>
+        <w:t>: Search Algorithms</w:t>
+      </w:r>
+    </w:p>
+    <w:tbl>
+      <w:tblPr>
+        <w:tblStyle w:val="TableGrid"/>
+        <w:tblW w:w="0" w:type="auto"/>
+        <w:tblLook w:val="04A0" w:firstRow="1" w:lastRow="0" w:firstColumn="1" w:lastColumn="0" w:noHBand="0" w:noVBand="1"/>
+      </w:tblPr>
+      <w:tblGrid>
+        <w:gridCol w:w="1803"/>
+        <w:gridCol w:w="1803"/>
+        <w:gridCol w:w="1803"/>
+        <w:gridCol w:w="1803"/>
+        <w:gridCol w:w="1804"/>
+      </w:tblGrid>
+      <w:tr>
+        <w:tc>
+          <w:tcPr>
+            <w:tcW w:w="1803" w:type="dxa"/>
+          </w:tcPr>
+          <w:p>
+            <w:r>
+              <w:t>Algorithm</w:t>
+            </w:r>
+          </w:p>
+        </w:tc>
+        <w:tc>
+          <w:tcPr>
+            <w:tcW w:w="5409" w:type="dxa"/>
+            <w:gridSpan w:val="3"/>
+          </w:tcPr>
+          <w:p>
+            <w:r>
+              <w:t xml:space="preserve">Time </w:t>
+            </w:r>
+          </w:p>
+        </w:tc>
+        <w:tc>
+          <w:tcPr>
+            <w:tcW w:w="1804" w:type="dxa"/>
+          </w:tcPr>
+          <w:p>
+            <w:r>
+              <w:t>Space</w:t>
+            </w:r>
+          </w:p>
+        </w:tc>
+      </w:tr>
+      <w:tr>
+        <w:tc>
+          <w:tcPr>
+            <w:tcW w:w="1803" w:type="dxa"/>
+          </w:tcPr>
+          <w:p/>
+        </w:tc>
+        <w:tc>
+          <w:tcPr>
+            <w:tcW w:w="1803" w:type="dxa"/>
+          </w:tcPr>
+          <w:p>
+            <w:r>
+              <w:t>Best</w:t>
+            </w:r>
+          </w:p>
+        </w:tc>
+        <w:tc>
+          <w:tcPr>
+            <w:tcW w:w="1803" w:type="dxa"/>
+          </w:tcPr>
+          <w:p>
+            <w:r>
+              <w:t>Average</w:t>
+            </w:r>
+          </w:p>
+        </w:tc>
+        <w:tc>
+          <w:tcPr>
+            <w:tcW w:w="1803" w:type="dxa"/>
+          </w:tcPr>
+          <w:p>
+            <w:r>
+              <w:t>Worst</w:t>
+            </w:r>
+          </w:p>
+        </w:tc>
+        <w:tc>
+          <w:tcPr>
+            <w:tcW w:w="1804" w:type="dxa"/>
+          </w:tcPr>
+          <w:p/>
+        </w:tc>
+      </w:tr>
+      <w:tr>
+        <w:tc>
+          <w:tcPr>
+            <w:tcW w:w="1803" w:type="dxa"/>
+          </w:tcPr>
+          <w:p>
+            <w:r>
+              <w:t>Linear Search</w:t>
+            </w:r>
+          </w:p>
+        </w:tc>
+        <w:tc>
+          <w:tcPr>
+            <w:tcW w:w="1803" w:type="dxa"/>
+          </w:tcPr>
+          <w:p>
+            <w:proofErr w:type="gramStart"/>
+            <w:r>
+              <w:t>O(</w:t>
+            </w:r>
+            <w:proofErr w:type="gramEnd"/>
+            <w:r>
+              <w:t>1)</w:t>
+            </w:r>
+          </w:p>
+        </w:tc>
+        <w:tc>
+          <w:tcPr>
+            <w:tcW w:w="1803" w:type="dxa"/>
+          </w:tcPr>
+          <w:p>
+            <w:r>
+              <w:t>O(n)</w:t>
+            </w:r>
+            <w:r>
+              <w:tab/>
+            </w:r>
+          </w:p>
+        </w:tc>
+        <w:tc>
+          <w:tcPr>
+            <w:tcW w:w="1803" w:type="dxa"/>
+          </w:tcPr>
+          <w:p>
+            <w:r>
+              <w:t>O(n)</w:t>
+            </w:r>
+          </w:p>
+        </w:tc>
+        <w:tc>
+          <w:tcPr>
+            <w:tcW w:w="1804" w:type="dxa"/>
+          </w:tcPr>
+          <w:p>
+            <w:r>
+              <w:t>O(log(n))</w:t>
+            </w:r>
+            <w:r>
+              <w:t xml:space="preserve"> </w:t>
+            </w:r>
+          </w:p>
+        </w:tc>
+      </w:tr>
+      <w:tr>
+        <w:tc>
+          <w:tcPr>
+            <w:tcW w:w="1803" w:type="dxa"/>
+          </w:tcPr>
+          <w:p>
+            <w:r>
+              <w:t>Binary Search</w:t>
+            </w:r>
+            <w:r>
+              <w:t xml:space="preserve"> (Recursive)</w:t>
+            </w:r>
+          </w:p>
+        </w:tc>
+        <w:tc>
+          <w:tcPr>
+            <w:tcW w:w="1803" w:type="dxa"/>
+          </w:tcPr>
+          <w:p>
+            <w:proofErr w:type="gramStart"/>
+            <w:r>
+              <w:t>O</w:t>
+            </w:r>
+            <w:r>
+              <w:t>(</w:t>
+            </w:r>
+            <w:proofErr w:type="gramEnd"/>
+            <w:r>
+              <w:t>1</w:t>
+            </w:r>
+            <w:r>
+              <w:t>)</w:t>
+            </w:r>
+            <w:r>
+              <w:tab/>
+            </w:r>
+          </w:p>
+        </w:tc>
+        <w:tc>
+          <w:tcPr>
+            <w:tcW w:w="1803" w:type="dxa"/>
+          </w:tcPr>
+          <w:p>
+            <w:proofErr w:type="gramStart"/>
+            <w:r>
+              <w:t>O(</w:t>
+            </w:r>
+            <w:proofErr w:type="gramEnd"/>
+            <w:r>
+              <w:t>log n</w:t>
+            </w:r>
+            <w:r>
+              <w:t>)</w:t>
+            </w:r>
+            <w:r>
+              <w:tab/>
+            </w:r>
+          </w:p>
+        </w:tc>
+        <w:tc>
+          <w:tcPr>
+            <w:tcW w:w="1803" w:type="dxa"/>
+          </w:tcPr>
+          <w:p>
+            <w:proofErr w:type="gramStart"/>
+            <w:r>
+              <w:t>O(</w:t>
+            </w:r>
+            <w:proofErr w:type="gramEnd"/>
+            <w:r>
+              <w:t>log n)</w:t>
+            </w:r>
+            <w:r>
+              <w:tab/>
+            </w:r>
+          </w:p>
+        </w:tc>
+        <w:tc>
+          <w:tcPr>
+            <w:tcW w:w="1804" w:type="dxa"/>
+          </w:tcPr>
+          <w:p>
+            <w:proofErr w:type="gramStart"/>
+            <w:r>
+              <w:t>O(</w:t>
+            </w:r>
+            <w:proofErr w:type="gramEnd"/>
+            <w:r>
+              <w:t>1)</w:t>
+            </w:r>
+            <w:r>
+              <w:t xml:space="preserve"> </w:t>
+            </w:r>
+          </w:p>
+        </w:tc>
+      </w:tr>
+      <w:tr>
+        <w:tc>
+          <w:tcPr>
+            <w:tcW w:w="1803" w:type="dxa"/>
+          </w:tcPr>
+          <w:p>
+            <w:r>
+              <w:t>Unsorted List Binary Sea</w:t>
+            </w:r>
+            <w:r>
+              <w:t>r</w:t>
+            </w:r>
+            <w:r>
+              <w:t>ch</w:t>
+            </w:r>
+          </w:p>
+          <w:p>
+            <w:r>
+              <w:t>(Recursive</w:t>
+            </w:r>
+            <w:r>
+              <w:t>, using Quicksort</w:t>
+            </w:r>
+            <w:r>
+              <w:t>)</w:t>
+            </w:r>
+          </w:p>
+        </w:tc>
+        <w:tc>
+          <w:tcPr>
+            <w:tcW w:w="1803" w:type="dxa"/>
+          </w:tcPr>
+          <w:p>
+            <w:proofErr w:type="gramStart"/>
+            <w:r>
+              <w:t>O(</w:t>
+            </w:r>
+            <w:proofErr w:type="gramEnd"/>
+            <w:r>
+              <w:t>n log n</w:t>
+            </w:r>
+            <w:r>
+              <w:t xml:space="preserve"> </w:t>
+            </w:r>
+            <w:r>
+              <w:t>+ 1</w:t>
+            </w:r>
+            <w:r>
+              <w:t xml:space="preserve">) </w:t>
+            </w:r>
+          </w:p>
+        </w:tc>
+        <w:tc>
+          <w:tcPr>
+            <w:tcW w:w="1803" w:type="dxa"/>
+          </w:tcPr>
+          <w:p>
+            <w:proofErr w:type="gramStart"/>
+            <w:r>
+              <w:t>O(</w:t>
+            </w:r>
+            <w:proofErr w:type="gramEnd"/>
+            <w:r>
+              <w:t>(</w:t>
+            </w:r>
+            <w:r>
+              <w:t>n log</w:t>
+            </w:r>
+            <w:r>
+              <w:t xml:space="preserve"> </w:t>
+            </w:r>
+            <w:r>
+              <w:t>n</w:t>
+            </w:r>
+            <w:r>
+              <w:t>) + log n</w:t>
+            </w:r>
+            <w:r>
+              <w:t>)</w:t>
+            </w:r>
+          </w:p>
+        </w:tc>
+        <w:tc>
+          <w:tcPr>
+            <w:tcW w:w="1803" w:type="dxa"/>
+          </w:tcPr>
+          <w:p>
+            <w:proofErr w:type="gramStart"/>
+            <w:r>
+              <w:t>O(</w:t>
+            </w:r>
+            <w:proofErr w:type="gramEnd"/>
+            <w:r>
+              <w:t xml:space="preserve">log n + </w:t>
+            </w:r>
+            <w:r>
+              <w:t>n^2)</w:t>
+            </w:r>
+          </w:p>
+        </w:tc>
+        <w:tc>
+          <w:tcPr>
+            <w:tcW w:w="1804" w:type="dxa"/>
+          </w:tcPr>
+          <w:p>
+            <w:proofErr w:type="gramStart"/>
+            <w:r>
+              <w:t>O(</w:t>
+            </w:r>
+            <w:proofErr w:type="gramEnd"/>
+            <w:r>
+              <w:t>log n + 1)</w:t>
+            </w:r>
+          </w:p>
+        </w:tc>
+      </w:tr>
+    </w:tbl>
+    <w:p>
+      <w:pPr>
+        <w:rPr>
+          <w:lang w:val="en-US"/>
+        </w:rPr>
+      </w:pPr>
+      <w:r>
+        <w:rPr>
+          <w:noProof/>
+          <w:lang w:val="en-US"/>
+        </w:rPr>
+        <w:lastRenderedPageBreak/>
+        <mc:AlternateContent>
+          <mc:Choice Requires="wpg">
+            <w:drawing>
+              <wp:anchor distT="0" distB="0" distL="114300" distR="114300" simplePos="0" relativeHeight="251674624" behindDoc="0" locked="0" layoutInCell="1" allowOverlap="1" wp14:anchorId="41482C4B" wp14:editId="5BB9EFD0">
+                <wp:simplePos x="0" y="0"/>
+                <wp:positionH relativeFrom="column">
+                  <wp:posOffset>-426720</wp:posOffset>
+                </wp:positionH>
+                <wp:positionV relativeFrom="paragraph">
+                  <wp:posOffset>0</wp:posOffset>
+                </wp:positionV>
+                <wp:extent cx="5981700" cy="4015740"/>
+                <wp:effectExtent l="0" t="0" r="0" b="3810"/>
+                <wp:wrapTopAndBottom/>
+                <wp:docPr id="15" name="Group 15"/>
+                <wp:cNvGraphicFramePr/>
+                <a:graphic xmlns:a="http://schemas.openxmlformats.org/drawingml/2006/main">
+                  <a:graphicData uri="http://schemas.microsoft.com/office/word/2010/wordprocessingGroup">
+                    <wpg:wgp>
+                      <wpg:cNvGrpSpPr/>
+                      <wpg:grpSpPr>
+                        <a:xfrm>
+                          <a:off x="0" y="0"/>
+                          <a:ext cx="5981700" cy="4015740"/>
+                          <a:chOff x="0" y="0"/>
+                          <a:chExt cx="3594100" cy="2331085"/>
+                        </a:xfrm>
+                      </wpg:grpSpPr>
+                      <pic:pic xmlns:pic="http://schemas.openxmlformats.org/drawingml/2006/picture">
+                        <pic:nvPicPr>
+                          <pic:cNvPr id="13" name="Picture 13" descr="Graphical user interface, application, table, Excel&#10;&#10;Description automatically generated"/>
+                          <pic:cNvPicPr>
+                            <a:picLocks noChangeAspect="1"/>
+                          </pic:cNvPicPr>
+                        </pic:nvPicPr>
+                        <pic:blipFill rotWithShape="1">
+                          <a:blip r:embed="rId6"/>
+                          <a:srcRect l="36102" t="34943" r="32434" b="31558"/>
+                          <a:stretch/>
+                        </pic:blipFill>
+                        <pic:spPr bwMode="auto">
+                          <a:xfrm>
+                            <a:off x="4578" y="180975"/>
+                            <a:ext cx="3589522" cy="2150110"/>
+                          </a:xfrm>
+                          <a:prstGeom prst="rect">
+                            <a:avLst/>
+                          </a:prstGeom>
+                          <a:ln>
+                            <a:noFill/>
+                          </a:ln>
+                          <a:extLst>
+                            <a:ext uri="{53640926-AAD7-44D8-BBD7-CCE9431645EC}">
+                              <a14:shadowObscured xmlns:a14="http://schemas.microsoft.com/office/drawing/2010/main"/>
+                            </a:ext>
+                          </a:extLst>
+                        </pic:spPr>
+                      </pic:pic>
+                      <wps:wsp>
+                        <wps:cNvPr id="14" name="Text Box 14"/>
+                        <wps:cNvSpPr txBox="1"/>
+                        <wps:spPr>
+                          <a:xfrm>
+                            <a:off x="0" y="0"/>
+                            <a:ext cx="3594100" cy="180975"/>
+                          </a:xfrm>
+                          <a:prstGeom prst="rect">
+                            <a:avLst/>
+                          </a:prstGeom>
+                          <a:solidFill>
+                            <a:prstClr val="white"/>
+                          </a:solidFill>
+                          <a:ln>
+                            <a:noFill/>
+                          </a:ln>
+                        </wps:spPr>
+                        <wps:txbx>
+                          <w:txbxContent>
+                            <w:p>
+                              <w:pPr>
+                                <w:pStyle w:val="Caption"/>
+                                <w:rPr>
+                                  <w:noProof/>
+                                </w:rPr>
+                              </w:pPr>
+                              <w:r>
+                                <w:t xml:space="preserve">Figure </w:t>
+                              </w:r>
+                              <w:r>
+                                <w:fldChar w:fldCharType="begin"/>
+                              </w:r>
+                              <w:r>
+                                <w:instrText xml:space="preserve"> SEQ Figure \* ARABIC </w:instrText>
+                              </w:r>
+                              <w:r>
+                                <w:fldChar w:fldCharType="separate"/>
+                              </w:r>
+                              <w:r>
+                                <w:rPr>
+                                  <w:noProof/>
+                                </w:rPr>
+                                <w:t>1</w:t>
+                              </w:r>
+                              <w:r>
+                                <w:fldChar w:fldCharType="end"/>
+                              </w:r>
+                              <w:r>
+                                <w:t xml:space="preserve">: Graph showing comparisons of the </w:t>
+                              </w:r>
+                              <w:proofErr w:type="gramStart"/>
+                              <w:r>
+                                <w:t>Average</w:t>
+                              </w:r>
+                              <w:r>
+                                <w:t xml:space="preserve">  from</w:t>
+                              </w:r>
+                              <w:proofErr w:type="gramEnd"/>
+                              <w:r>
+                                <w:t xml:space="preserve"> Table 3.</w:t>
+                              </w:r>
+                            </w:p>
+                          </w:txbxContent>
+                        </wps:txbx>
+                        <wps:bodyPr rot="0" spcFirstLastPara="0" vertOverflow="overflow" horzOverflow="overflow" vert="horz" wrap="square" lIns="0" tIns="0" rIns="0" bIns="0" numCol="1" spcCol="0" rtlCol="0" fromWordArt="0" anchor="t" anchorCtr="0" forceAA="0" compatLnSpc="1">
+                          <a:prstTxWarp prst="textNoShape">
+                            <a:avLst/>
+                          </a:prstTxWarp>
+                          <a:noAutofit/>
+                        </wps:bodyPr>
+                      </wps:wsp>
+                    </wpg:wgp>
+                  </a:graphicData>
+                </a:graphic>
+                <wp14:sizeRelH relativeFrom="margin">
+                  <wp14:pctWidth>0</wp14:pctWidth>
+                </wp14:sizeRelH>
+                <wp14:sizeRelV relativeFrom="margin">
+                  <wp14:pctHeight>0</wp14:pctHeight>
+                </wp14:sizeRelV>
+              </wp:anchor>
+            </w:drawing>
+          </mc:Choice>
+          <mc:Fallback>
+            <w:pict>
+              <v:group w14:anchorId="41482C4B" id="Group 15" o:spid="_x0000_s1026" style="position:absolute;margin-left:-33.6pt;margin-top:0;width:471pt;height:316.2pt;z-index:251674624;mso-width-relative:margin;mso-height-relative:margin" coordsize="35941,23310" o:gfxdata="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">
+                <v:shapetype id="_x0000_t75" coordsize="21600,21600" o:spt="75" o:preferrelative="t" path="m@4@5l@4@11@9@11@9@5xe" filled="f" stroked="f">
+                  <v:stroke joinstyle="miter"/>
+                  <v:formulas>
+                    <v:f eqn="if lineDrawn pixelLineWidth 0"/>
+                    <v:f eqn="sum @0 1 0"/>
+                    <v:f eqn="sum 0 0 @1"/>
+                    <v:f eqn="prod @2 1 2"/>
+                    <v:f eqn="prod @3 21600 pixelWidth"/>
+                    <v:f eqn="prod @3 21600 pixelHeight"/>
+                    <v:f eqn="sum @0 0 1"/>
+                    <v:f eqn="prod @6 1 2"/>
+                    <v:f eqn="prod @7 21600 pixelWidth"/>
+                    <v:f eqn="sum @8 21600 0"/>
+                    <v:f eqn="prod @7 21600 pixelHeight"/>
+                    <v:f eqn="sum @10 21600 0"/>
+                  </v:formulas>
+                  <v:path o:extrusionok="f" gradientshapeok="t" o:connecttype="rect"/>
+                  <o:lock v:ext="edit" aspectratio="t"/>
+                </v:shapetype>
+                <v:shape id="Picture 13" o:spid="_x0000_s1027" type="#_x0000_t75" alt="Graphical user interface, application, table, Excel&#10;&#10;Description automatically generated" style="position:absolute;left:45;top:1809;width:35896;height:21501;visibility:visible;mso-wrap-style:square" o:gfxdata="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">
+                  <v:imagedata r:id="rId7" o:title="Graphical user interface, application, table, Excel&#10;&#10;Description automatically generated" croptop="22900f" cropbottom="20682f" cropleft="23660f" cropright="21256f"/>
+                </v:shape>
+                <v:shapetype id="_x0000_t202" coordsize="21600,21600" o:spt="202" path="m,l,21600r21600,l21600,xe">
+                  <v:stroke joinstyle="miter"/>
+                  <v:path gradientshapeok="t" o:connecttype="rect"/>
+                </v:shapetype>
+                <v:shape id="Text Box 14" o:spid="_x0000_s1028" type="#_x0000_t202" style="position:absolute;width:35941;height:1809;visibility:visible;mso-wrap-style:square;v-text-anchor:top" o:gfxdata="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" stroked="f">
+                  <v:textbox inset="0,0,0,0">
+                    <w:txbxContent>
+                      <w:p>
+                        <w:pPr>
+                          <w:pStyle w:val="Caption"/>
+                          <w:rPr>
+                            <w:noProof/>
+                          </w:rPr>
+                        </w:pPr>
+                        <w:r>
+                          <w:t xml:space="preserve">Figure </w:t>
+                        </w:r>
+                        <w:r>
+                          <w:fldChar w:fldCharType="begin"/>
+                        </w:r>
+                        <w:r>
+                          <w:instrText xml:space="preserve"> SEQ Figure \* ARABIC </w:instrText>
+                        </w:r>
+                        <w:r>
+                          <w:fldChar w:fldCharType="separate"/>
+                        </w:r>
+                        <w:r>
+                          <w:rPr>
+                            <w:noProof/>
+                          </w:rPr>
+                          <w:t>1</w:t>
+                        </w:r>
+                        <w:r>
+                          <w:fldChar w:fldCharType="end"/>
+                        </w:r>
+                        <w:r>
+                          <w:t xml:space="preserve">: Graph showing comparisons of the </w:t>
+                        </w:r>
+                        <w:proofErr w:type="gramStart"/>
+                        <w:r>
+                          <w:t>Average</w:t>
+                        </w:r>
+                        <w:r>
+                          <w:t xml:space="preserve">  from</w:t>
+                        </w:r>
+                        <w:proofErr w:type="gramEnd"/>
+                        <w:r>
+                          <w:t xml:space="preserve"> Table 3.</w:t>
+                        </w:r>
+                      </w:p>
+                    </w:txbxContent>
+                  </v:textbox>
+                </v:shape>
+                <w10:wrap type="topAndBottom"/>
+              </v:group>
+            </w:pict>
+          </mc:Fallback>
+        </mc:AlternateContent>
+      </w:r>
+      <w:r>
+        <w:rPr>
+          <w:noProof/>
+          <w:lang w:val="en-US"/>
+        </w:rPr>
+        <mc:AlternateContent>
+          <mc:Choice Requires="wpg">
+            <w:drawing>
+              <wp:inline distT="0" distB="0" distL="0" distR="0" wp14:anchorId="3C864E38" wp14:editId="077384E7">
+                <wp:extent cx="5191760" cy="2468880"/>
+                <wp:effectExtent l="0" t="0" r="8890" b="7620"/>
+                <wp:docPr id="16" name="Group 16"/>
+                <wp:cNvGraphicFramePr/>
+                <a:graphic xmlns:a="http://schemas.openxmlformats.org/drawingml/2006/main">
+                  <a:graphicData uri="http://schemas.microsoft.com/office/word/2010/wordprocessingGroup">
+                    <wpg:wgp>
+                      <wpg:cNvGrpSpPr/>
+                      <wpg:grpSpPr>
+                        <a:xfrm>
+                          <a:off x="0" y="0"/>
+                          <a:ext cx="5191760" cy="2468880"/>
+                          <a:chOff x="0" y="0"/>
+                          <a:chExt cx="5191760" cy="2468880"/>
+                        </a:xfrm>
+                      </wpg:grpSpPr>
+                      <pic:pic xmlns:pic="http://schemas.openxmlformats.org/drawingml/2006/picture">
+                        <pic:nvPicPr>
+                          <pic:cNvPr id="8" name="Picture 8" descr="A screenshot of a computer&#10;&#10;Description automatically generated with medium confidence"/>
+                          <pic:cNvPicPr>
+                            <a:picLocks noChangeAspect="1"/>
+                          </pic:cNvPicPr>
+                        </pic:nvPicPr>
+                        <pic:blipFill rotWithShape="1">
+                          <a:blip r:embed="rId8"/>
+                          <a:srcRect l="59384" t="64605" r="2416" b="9080"/>
+                          <a:stretch/>
+                        </pic:blipFill>
+                        <pic:spPr bwMode="auto">
+                          <a:xfrm>
+                            <a:off x="0" y="457200"/>
+                            <a:ext cx="5191760" cy="2011680"/>
+                          </a:xfrm>
+                          <a:prstGeom prst="rect">
+                            <a:avLst/>
+                          </a:prstGeom>
+                          <a:ln>
+                            <a:noFill/>
+                          </a:ln>
+                          <a:extLst>
+                            <a:ext uri="{53640926-AAD7-44D8-BBD7-CCE9431645EC}">
+                              <a14:shadowObscured xmlns:a14="http://schemas.microsoft.com/office/drawing/2010/main"/>
+                            </a:ext>
+                          </a:extLst>
+                        </pic:spPr>
+                      </pic:pic>
+                      <wps:wsp>
+                        <wps:cNvPr id="1" name="Text Box 1"/>
+                        <wps:cNvSpPr txBox="1"/>
+                        <wps:spPr>
+                          <a:xfrm>
+                            <a:off x="0" y="0"/>
+                            <a:ext cx="5191760" cy="457200"/>
+                          </a:xfrm>
+                          <a:prstGeom prst="rect">
+                            <a:avLst/>
+                          </a:prstGeom>
+                          <a:solidFill>
+                            <a:prstClr val="white"/>
+                          </a:solidFill>
+                          <a:ln>
+                            <a:noFill/>
+                          </a:ln>
+                        </wps:spPr>
+                        <wps:txbx>
+                          <w:txbxContent>
+                            <w:p>
+                              <w:pPr>
+                                <w:pStyle w:val="Caption"/>
+                                <w:rPr>
+                                  <w:noProof/>
+                                </w:rPr>
+                              </w:pPr>
+                              <w:r>
+                                <w:t xml:space="preserve">Figure </w:t>
+                              </w:r>
+                              <w:r>
+                                <w:fldChar w:fldCharType="begin"/>
+                              </w:r>
+                              <w:r>
+                                <w:instrText xml:space="preserve"> SEQ Figure \* ARABIC </w:instrText>
+                              </w:r>
+                              <w:r>
+                                <w:fldChar w:fldCharType="separate"/>
+                              </w:r>
+                              <w:r>
+                                <w:rPr>
+                                  <w:noProof/>
+                                </w:rPr>
+                                <w:t>2</w:t>
+                              </w:r>
+                              <w:r>
+                                <w:fldChar w:fldCharType="end"/>
+                              </w:r>
+                              <w:r>
+                                <w:t xml:space="preserve">: </w:t>
+                              </w:r>
+                              <w:r>
+                                <w:t xml:space="preserve">My Binary Search returning a negative index, indicating the item does not exist in the array. The item does exist, but the array is </w:t>
+                              </w:r>
+                              <w:proofErr w:type="gramStart"/>
+                              <w:r>
+                                <w:t>unsorted</w:t>
+                              </w:r>
+                              <w:proofErr w:type="gramEnd"/>
+                            </w:p>
+                          </w:txbxContent>
+                        </wps:txbx>
+                        <wps:bodyPr rot="0" spcFirstLastPara="0" vertOverflow="overflow" horzOverflow="overflow" vert="horz" wrap="square" lIns="0" tIns="0" rIns="0" bIns="0" numCol="1" spcCol="0" rtlCol="0" fromWordArt="0" anchor="t" anchorCtr="0" forceAA="0" compatLnSpc="1">
+                          <a:prstTxWarp prst="textNoShape">
+                            <a:avLst/>
+                          </a:prstTxWarp>
+                          <a:noAutofit/>
+                        </wps:bodyPr>
+                      </wps:wsp>
+                    </wpg:wgp>
+                  </a:graphicData>
+                </a:graphic>
+              </wp:inline>
+            </w:drawing>
+          </mc:Choice>
+          <mc:Fallback>
+            <w:pict>
+              <v:group w14:anchorId="3C864E38" id="Group 16" o:spid="_x0000_s1029" style="width:408.8pt;height:194.4pt;mso-position-horizontal-relative:char;mso-position-vertical-relative:line" coordsize="51917,24688" o:gfxdata="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">
+                <v:shape id="Picture 8" o:spid="_x0000_s1030" type="#_x0000_t75" alt="A screenshot of a computer&#10;&#10;Description automatically generated with medium confidence" style="position:absolute;top:4572;width:51917;height:20116;visibility:visible;mso-wrap-style:square" o:gfxdata="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">
+                  <v:imagedata r:id="rId9" o:title="A screenshot of a computer&#10;&#10;Description automatically generated with medium confidence" croptop="42340f" cropbottom="5951f" cropleft="38918f" cropright="1583f"/>
+                </v:shape>
+                <v:shape id="Text Box 1" o:spid="_x0000_s1031" type="#_x0000_t202" style="position:absolute;width:51917;height:4572;visibility:visible;mso-wrap-style:square;v-text-anchor:top" o:gfxdata="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" stroked="f">
+                  <v:textbox inset="0,0,0,0">
+                    <w:txbxContent>
+                      <w:p>
+                        <w:pPr>
+                          <w:pStyle w:val="Caption"/>
+                          <w:rPr>
+                            <w:noProof/>
+                          </w:rPr>
+                        </w:pPr>
+                        <w:r>
+                          <w:t xml:space="preserve">Figure </w:t>
+                        </w:r>
+                        <w:r>
+                          <w:fldChar w:fldCharType="begin"/>
+                        </w:r>
+                        <w:r>
+                          <w:instrText xml:space="preserve"> SEQ Figure \* ARABIC </w:instrText>
+                        </w:r>
+                        <w:r>
+                          <w:fldChar w:fldCharType="separate"/>
+                        </w:r>
+                        <w:r>
+                          <w:rPr>
+                            <w:noProof/>
+                          </w:rPr>
+                          <w:t>2</w:t>
+                        </w:r>
+                        <w:r>
+                          <w:fldChar w:fldCharType="end"/>
+                        </w:r>
+                        <w:r>
+                          <w:t xml:space="preserve">: </w:t>
+                        </w:r>
+                        <w:r>
+                          <w:t xml:space="preserve">My Binary Search returning a negative index, indicating the item does not exist in the array. The item does exist, but the array is </w:t>
+                        </w:r>
+                        <w:proofErr w:type="gramStart"/>
+                        <w:r>
+                          <w:t>unsorted</w:t>
+                        </w:r>
+                        <w:proofErr w:type="gramEnd"/>
+                      </w:p>
+                    </w:txbxContent>
+                  </v:textbox>
+                </v:shape>
+                <w10:anchorlock/>
+              </v:group>
+            </w:pict>
+          </mc:Fallback>
+        </mc:AlternateContent>
+      </w:r>
+      <w:r>
+        <w:rPr>
+          <w:noProof/>
+          <w:lang w:val="en-US"/>
+        </w:rPr>
+        <mc:AlternateContent>
+          <mc:Choice Requires="wpg">
+            <w:drawing>
+              <wp:inline distT="0" distB="0" distL="0" distR="0" wp14:anchorId="0078FB8A" wp14:editId="5508B713">
+                <wp:extent cx="5186045" cy="1635760"/>
+                <wp:effectExtent l="0" t="0" r="0" b="2540"/>
+                <wp:docPr id="6" name="Group 6"/>
+                <wp:cNvGraphicFramePr/>
+                <a:graphic xmlns:a="http://schemas.openxmlformats.org/drawingml/2006/main">
+                  <a:graphicData uri="http://schemas.microsoft.com/office/word/2010/wordprocessingGroup">
+                    <wpg:wgp>
+                      <wpg:cNvGrpSpPr/>
+                      <wpg:grpSpPr>
+                        <a:xfrm>
+                          <a:off x="0" y="0"/>
+                          <a:ext cx="5186045" cy="1635760"/>
+                          <a:chOff x="0" y="0"/>
+                          <a:chExt cx="5186045" cy="1635760"/>
+                        </a:xfrm>
+                      </wpg:grpSpPr>
+                      <pic:pic xmlns:pic="http://schemas.openxmlformats.org/drawingml/2006/picture">
+                        <pic:nvPicPr>
+                          <pic:cNvPr id="2" name="Picture 2" descr="A screenshot of a computer&#10;&#10;Description automatically generated"/>
+                          <pic:cNvPicPr>
+                            <a:picLocks noChangeAspect="1"/>
+                          </pic:cNvPicPr>
+                        </pic:nvPicPr>
+                        <pic:blipFill rotWithShape="1">
+                          <a:blip r:embed="rId10"/>
+                          <a:srcRect l="26281" t="55514" r="22811" b="20750"/>
+                          <a:stretch/>
+                        </pic:blipFill>
+                        <pic:spPr bwMode="auto">
+                          <a:xfrm>
+                            <a:off x="0" y="279400"/>
+                            <a:ext cx="5174615" cy="1356360"/>
+                          </a:xfrm>
+                          <a:prstGeom prst="rect">
+                            <a:avLst/>
+                          </a:prstGeom>
+                          <a:ln>
+                            <a:noFill/>
+                          </a:ln>
+                          <a:extLst>
+                            <a:ext uri="{53640926-AAD7-44D8-BBD7-CCE9431645EC}">
+                              <a14:shadowObscured xmlns:a14="http://schemas.microsoft.com/office/drawing/2010/main"/>
+                            </a:ext>
+                          </a:extLst>
+                        </pic:spPr>
+                      </pic:pic>
+                      <wps:wsp>
+                        <wps:cNvPr id="3" name="Text Box 3"/>
+                        <wps:cNvSpPr txBox="1"/>
+                        <wps:spPr>
+                          <a:xfrm>
+                            <a:off x="10160" y="0"/>
+                            <a:ext cx="5175885" cy="266700"/>
+                          </a:xfrm>
+                          <a:prstGeom prst="rect">
+                            <a:avLst/>
+                          </a:prstGeom>
+                          <a:solidFill>
+                            <a:prstClr val="white"/>
+                          </a:solidFill>
+                          <a:ln>
+                            <a:noFill/>
+                          </a:ln>
+                        </wps:spPr>
+                        <wps:txbx>
+                          <w:txbxContent>
+                            <w:p>
+                              <w:pPr>
+                                <w:pStyle w:val="Caption"/>
+                                <w:rPr>
+                                  <w:noProof/>
+                                </w:rPr>
+                              </w:pPr>
+                              <w:r>
+                                <w:t xml:space="preserve">Figure </w:t>
+                              </w:r>
+                              <w:r>
+                                <w:fldChar w:fldCharType="begin"/>
+                              </w:r>
+                              <w:r>
+                                <w:instrText xml:space="preserve"> SEQ Figure \* ARABIC </w:instrText>
+                              </w:r>
+                              <w:r>
+                                <w:fldChar w:fldCharType="separate"/>
+                              </w:r>
+                              <w:r>
+                                <w:rPr>
+                                  <w:noProof/>
+                                </w:rPr>
+                                <w:t>3</w:t>
+                              </w:r>
+                              <w:r>
+                                <w:fldChar w:fldCharType="end"/>
+                              </w:r>
+                              <w:r>
+                                <w:t>: Linear Search</w:t>
+                              </w:r>
+                            </w:p>
+                          </w:txbxContent>
+                        </wps:txbx>
+                        <wps:bodyPr rot="0" spcFirstLastPara="0" vertOverflow="overflow" horzOverflow="overflow" vert="horz" wrap="square" lIns="0" tIns="0" rIns="0" bIns="0" numCol="1" spcCol="0" rtlCol="0" fromWordArt="0" anchor="t" anchorCtr="0" forceAA="0" compatLnSpc="1">
+                          <a:prstTxWarp prst="textNoShape">
+                            <a:avLst/>
+                          </a:prstTxWarp>
+                          <a:spAutoFit/>
+                        </wps:bodyPr>
+                      </wps:wsp>
+                    </wpg:wgp>
+                  </a:graphicData>
+                </a:graphic>
+              </wp:inline>
+            </w:drawing>
+          </mc:Choice>
+          <mc:Fallback>
+            <w:pict>
+              <v:group w14:anchorId="0078FB8A" id="Group 6" o:spid="_x0000_s1032" style="width:408.35pt;height:128.8pt;mso-position-horizontal-relative:char;mso-position-vertical-relative:line" coordsize="51860,16357" o:gfxdata="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">
+                <v:shape id="Picture 2" o:spid="_x0000_s1033" type="#_x0000_t75" alt="A screenshot of a computer&#10;&#10;Description automatically generated" style="position:absolute;top:2794;width:51746;height:13563;visibility:visible;mso-wrap-style:square" o:gfxdata="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">
+                  <v:imagedata r:id="rId11" o:title="A screenshot of a computer&#10;&#10;Description automatically generated" croptop="36382f" cropbottom="13599f" cropleft="17224f" cropright="14949f"/>
+                </v:shape>
+                <v:shape id="Text Box 3" o:spid="_x0000_s1034" type="#_x0000_t202" style="position:absolute;left:101;width:51759;height:2667;visibility:visible;mso-wrap-style:square;v-text-anchor:top" o:gfxdata="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" stroked="f">
+                  <v:textbox style="mso-fit-shape-to-text:t" inset="0,0,0,0">
+                    <w:txbxContent>
+                      <w:p>
+                        <w:pPr>
+                          <w:pStyle w:val="Caption"/>
+                          <w:rPr>
+                            <w:noProof/>
+                          </w:rPr>
+                        </w:pPr>
+                        <w:r>
+                          <w:t xml:space="preserve">Figure </w:t>
+                        </w:r>
+                        <w:r>
+                          <w:fldChar w:fldCharType="begin"/>
+                        </w:r>
+                        <w:r>
+                          <w:instrText xml:space="preserve"> SEQ Figure \* ARABIC </w:instrText>
+                        </w:r>
+                        <w:r>
+                          <w:fldChar w:fldCharType="separate"/>
+                        </w:r>
+                        <w:r>
+                          <w:rPr>
+                            <w:noProof/>
+                          </w:rPr>
+                          <w:t>3</w:t>
+                        </w:r>
+                        <w:r>
+                          <w:fldChar w:fldCharType="end"/>
+                        </w:r>
+                        <w:r>
+                          <w:t>: Linear Search</w:t>
+                        </w:r>
+                      </w:p>
+                    </w:txbxContent>
+                  </v:textbox>
+                </v:shape>
+                <w10:anchorlock/>
+              </v:group>
+            </w:pict>
+          </mc:Fallback>
+        </mc:AlternateContent>
+      </w:r>
+      <w:r>
+        <w:rPr>
+          <w:lang w:val="en-US"/>
+        </w:rPr>
+        <w:br w:type="page"/>
+      </w:r>
+    </w:p>
+    <w:p>
+      <w:pPr>
+        <w:rPr>
+          <w:lang w:val="en-US"/>
+        </w:rPr>
+      </w:pPr>
+    </w:p>
     <w:sectPr>
       <w:pgSz w:w="11906" w:h="16838"/>
       <w:pgMar w:top="1440" w:right="1440" w:bottom="1440" w:left="1440" w:header="708" w:footer="708" w:gutter="0"/>
@@ -11,6 +2068,103 @@
     </w:sectPr>
   </w:body>
 </w:document>
+</file>
+
+<file path=word/numbering.xml><?xml version="1.0" encoding="utf-8"?>
+<w:numbering xmlns:wpc="http://schemas.microsoft.com/office/word/2010/wordprocessingCanvas" xmlns:cx="http://schemas.microsoft.com/office/drawing/2014/chartex" xmlns:cx1="http://schemas.microsoft.com/office/drawing/2015/9/8/chartex" xmlns:cx2="http://schemas.microsoft.com/office/drawing/2015/10/21/chartex" xmlns:cx3="http://schemas.microsoft.com/office/drawing/2016/5/9/chartex" xmlns:cx4="http://schemas.microsoft.com/office/drawing/2016/5/10/chartex" xmlns:cx5="http://schemas.microsoft.com/office/drawing/2016/5/11/chartex" xmlns:cx6="http://schemas.microsoft.com/office/drawing/2016/5/12/chartex" xmlns:cx7="http://schemas.microsoft.com/office/drawing/2016/5/13/chartex" xmlns:cx8="http://schemas.microsoft.com/office/drawing/2016/5/14/chartex" xmlns:mc="http://schemas.openxmlformats.org/markup-compatibility/2006" xmlns:aink="http://schemas.microsoft.com/office/drawing/2016/ink" xmlns:am3d="http://schemas.microsoft.com/office/drawing/2017/model3d" xmlns:o="urn:schemas-microsoft-com:office:office" xmlns:oel="http://schemas.microsoft.com/office/2019/extlst" xmlns:r="http://schemas.openxmlformats.org/officeDocument/2006/relationships" xmlns:m="http://schemas.openxmlformats.org/officeDocument/2006/math" xmlns:v="urn:schemas-microsoft-com:vml" xmlns:wp14="http://schemas.microsoft.com/office/word/2010/wordprocessingDrawing" xmlns:wp="http://schemas.openxmlformats.org/drawingml/2006/wordprocessingDrawing" xmlns:w10="urn:schemas-microsoft-com:office:word" xmlns:w="http://schemas.openxmlformats.org/wordprocessingml/2006/main" xmlns:w14="http://schemas.microsoft.com/office/word/2010/wordml" xmlns:w15="http://schemas.microsoft.com/office/word/2012/wordml" xmlns:w16cex="http://schemas.microsoft.com/office/word/2018/wordml/cex" xmlns:w16cid="http://schemas.microsoft.com/office/word/2016/wordml/cid" xmlns:w16="http://schemas.microsoft.com/office/word/2018/wordml" xmlns:w16du="http://schemas.microsoft.com/office/word/2023/wordml/word16du" xmlns:w16sdtdh="http://schemas.microsoft.com/office/word/2020/wordml/sdtdatahash" xmlns:w16se="http://schemas.microsoft.com/office/word/2015/wordml/symex" xmlns:wpg="http://schemas.microsoft.com/office/word/2010/wordprocessingGroup" xmlns:wpi="http://schemas.microsoft.com/office/word/2010/wordprocessingInk" xmlns:wne="http://schemas.microsoft.com/office/word/2006/wordml" xmlns:wps="http://schemas.microsoft.com/office/word/2010/wordprocessingShape" mc:Ignorable="w14 w15 w16se w16cid w16 w16cex w16sdtdh wp14">
+  <w:abstractNum w:abstractNumId="0" w15:restartNumberingAfterBreak="0">
+    <w:nsid w:val="610B25FF"/>
+    <w:multiLevelType w:val="hybridMultilevel"/>
+    <w:tmpl w:val="6526B82A"/>
+    <w:lvl w:ilvl="0" w:tplc="1409000F">
+      <w:start w:val="1"/>
+      <w:numFmt w:val="decimal"/>
+      <w:lvlText w:val="%1."/>
+      <w:lvlJc w:val="left"/>
+      <w:pPr>
+        <w:ind w:left="720" w:hanging="360"/>
+      </w:pPr>
+      <w:rPr>
+        <w:rFonts w:hint="default"/>
+      </w:rPr>
+    </w:lvl>
+    <w:lvl w:ilvl="1" w:tplc="14090019" w:tentative="1">
+      <w:start w:val="1"/>
+      <w:numFmt w:val="lowerLetter"/>
+      <w:lvlText w:val="%2."/>
+      <w:lvlJc w:val="left"/>
+      <w:pPr>
+        <w:ind w:left="1440" w:hanging="360"/>
+      </w:pPr>
+    </w:lvl>
+    <w:lvl w:ilvl="2" w:tplc="1409001B" w:tentative="1">
+      <w:start w:val="1"/>
+      <w:numFmt w:val="lowerRoman"/>
+      <w:lvlText w:val="%3."/>
+      <w:lvlJc w:val="right"/>
+      <w:pPr>
+        <w:ind w:left="2160" w:hanging="180"/>
+      </w:pPr>
+    </w:lvl>
+    <w:lvl w:ilvl="3" w:tplc="1409000F" w:tentative="1">
+      <w:start w:val="1"/>
+      <w:numFmt w:val="decimal"/>
+      <w:lvlText w:val="%4."/>
+      <w:lvlJc w:val="left"/>
+      <w:pPr>
+        <w:ind w:left="2880" w:hanging="360"/>
+      </w:pPr>
+    </w:lvl>
+    <w:lvl w:ilvl="4" w:tplc="14090019" w:tentative="1">
+      <w:start w:val="1"/>
+      <w:numFmt w:val="lowerLetter"/>
+      <w:lvlText w:val="%5."/>
+      <w:lvlJc w:val="left"/>
+      <w:pPr>
+        <w:ind w:left="3600" w:hanging="360"/>
+      </w:pPr>
+    </w:lvl>
+    <w:lvl w:ilvl="5" w:tplc="1409001B" w:tentative="1">
+      <w:start w:val="1"/>
+      <w:numFmt w:val="lowerRoman"/>
+      <w:lvlText w:val="%6."/>
+      <w:lvlJc w:val="right"/>
+      <w:pPr>
+        <w:ind w:left="4320" w:hanging="180"/>
+      </w:pPr>
+    </w:lvl>
+    <w:lvl w:ilvl="6" w:tplc="1409000F" w:tentative="1">
+      <w:start w:val="1"/>
+      <w:numFmt w:val="decimal"/>
+      <w:lvlText w:val="%7."/>
+      <w:lvlJc w:val="left"/>
+      <w:pPr>
+        <w:ind w:left="5040" w:hanging="360"/>
+      </w:pPr>
+    </w:lvl>
+    <w:lvl w:ilvl="7" w:tplc="14090019" w:tentative="1">
+      <w:start w:val="1"/>
+      <w:numFmt w:val="lowerLetter"/>
+      <w:lvlText w:val="%8."/>
+      <w:lvlJc w:val="left"/>
+      <w:pPr>
+        <w:ind w:left="5760" w:hanging="360"/>
+      </w:pPr>
+    </w:lvl>
+    <w:lvl w:ilvl="8" w:tplc="1409001B" w:tentative="1">
+      <w:start w:val="1"/>
+      <w:numFmt w:val="lowerRoman"/>
+      <w:lvlText w:val="%9."/>
+      <w:lvlJc w:val="right"/>
+      <w:pPr>
+        <w:ind w:left="6480" w:hanging="180"/>
+      </w:pPr>
+    </w:lvl>
+  </w:abstractNum>
+  <w:num w:numId="1" w16cid:durableId="1543638878">
+    <w:abstractNumId w:val="0"/>
+  </w:num>
+</w:numbering>
 </file>
 
 <file path=word/styles.xml><?xml version="1.0" encoding="utf-8"?>
@@ -411,6 +2565,50 @@
   <w:style w:type="paragraph" w:default="1" w:styleId="Normal">
     <w:name w:val="Normal"/>
     <w:qFormat/>
+    <w:rsid w:val="00D51FB3"/>
+  </w:style>
+  <w:style w:type="paragraph" w:styleId="Heading1">
+    <w:name w:val="heading 1"/>
+    <w:basedOn w:val="Normal"/>
+    <w:next w:val="Normal"/>
+    <w:link w:val="Heading1Char"/>
+    <w:uiPriority w:val="9"/>
+    <w:qFormat/>
+    <w:rsid w:val="007C2D2F"/>
+    <w:pPr>
+      <w:keepNext/>
+      <w:keepLines/>
+      <w:spacing w:before="240" w:after="0"/>
+      <w:outlineLvl w:val="0"/>
+    </w:pPr>
+    <w:rPr>
+      <w:rFonts w:asciiTheme="majorHAnsi" w:eastAsiaTheme="majorEastAsia" w:hAnsiTheme="majorHAnsi" w:cstheme="majorBidi"/>
+      <w:color w:val="2F5496" w:themeColor="accent1" w:themeShade="BF"/>
+      <w:sz w:val="32"/>
+      <w:szCs w:val="32"/>
+    </w:rPr>
+  </w:style>
+  <w:style w:type="paragraph" w:styleId="Heading2">
+    <w:name w:val="heading 2"/>
+    <w:basedOn w:val="Normal"/>
+    <w:next w:val="Normal"/>
+    <w:link w:val="Heading2Char"/>
+    <w:uiPriority w:val="9"/>
+    <w:unhideWhenUsed/>
+    <w:qFormat/>
+    <w:rsid w:val="00B93861"/>
+    <w:pPr>
+      <w:keepNext/>
+      <w:keepLines/>
+      <w:spacing w:before="40" w:after="0"/>
+      <w:outlineLvl w:val="1"/>
+    </w:pPr>
+    <w:rPr>
+      <w:rFonts w:asciiTheme="majorHAnsi" w:eastAsiaTheme="majorEastAsia" w:hAnsiTheme="majorHAnsi" w:cstheme="majorBidi"/>
+      <w:color w:val="2F5496" w:themeColor="accent1" w:themeShade="BF"/>
+      <w:sz w:val="26"/>
+      <w:szCs w:val="26"/>
+    </w:rPr>
   </w:style>
   <w:style w:type="character" w:default="1" w:styleId="DefaultParagraphFont">
     <w:name w:val="Default Paragraph Font"/>
@@ -438,6 +2636,81 @@
     <w:uiPriority w:val="99"/>
     <w:semiHidden/>
     <w:unhideWhenUsed/>
+  </w:style>
+  <w:style w:type="table" w:styleId="TableGrid">
+    <w:name w:val="Table Grid"/>
+    <w:basedOn w:val="TableNormal"/>
+    <w:uiPriority w:val="39"/>
+    <w:rsid w:val="001F5EFA"/>
+    <w:pPr>
+      <w:spacing w:after="0" w:line="240" w:lineRule="auto"/>
+    </w:pPr>
+    <w:tblPr>
+      <w:tblBorders>
+        <w:top w:val="single" w:sz="4" w:space="0" w:color="auto"/>
+        <w:left w:val="single" w:sz="4" w:space="0" w:color="auto"/>
+        <w:bottom w:val="single" w:sz="4" w:space="0" w:color="auto"/>
+        <w:right w:val="single" w:sz="4" w:space="0" w:color="auto"/>
+        <w:insideH w:val="single" w:sz="4" w:space="0" w:color="auto"/>
+        <w:insideV w:val="single" w:sz="4" w:space="0" w:color="auto"/>
+      </w:tblBorders>
+    </w:tblPr>
+  </w:style>
+  <w:style w:type="paragraph" w:styleId="Caption">
+    <w:name w:val="caption"/>
+    <w:basedOn w:val="Normal"/>
+    <w:next w:val="Normal"/>
+    <w:uiPriority w:val="35"/>
+    <w:unhideWhenUsed/>
+    <w:qFormat/>
+    <w:rsid w:val="001F5EFA"/>
+    <w:pPr>
+      <w:spacing w:after="200" w:line="240" w:lineRule="auto"/>
+    </w:pPr>
+    <w:rPr>
+      <w:i/>
+      <w:iCs/>
+      <w:color w:val="44546A" w:themeColor="text2"/>
+      <w:sz w:val="18"/>
+      <w:szCs w:val="18"/>
+    </w:rPr>
+  </w:style>
+  <w:style w:type="paragraph" w:styleId="ListParagraph">
+    <w:name w:val="List Paragraph"/>
+    <w:basedOn w:val="Normal"/>
+    <w:uiPriority w:val="34"/>
+    <w:qFormat/>
+    <w:rsid w:val="00C678A0"/>
+    <w:pPr>
+      <w:ind w:left="720"/>
+      <w:contextualSpacing/>
+    </w:pPr>
+  </w:style>
+  <w:style w:type="character" w:customStyle="1" w:styleId="Heading2Char">
+    <w:name w:val="Heading 2 Char"/>
+    <w:basedOn w:val="DefaultParagraphFont"/>
+    <w:link w:val="Heading2"/>
+    <w:uiPriority w:val="9"/>
+    <w:rsid w:val="00B93861"/>
+    <w:rPr>
+      <w:rFonts w:asciiTheme="majorHAnsi" w:eastAsiaTheme="majorEastAsia" w:hAnsiTheme="majorHAnsi" w:cstheme="majorBidi"/>
+      <w:color w:val="2F5496" w:themeColor="accent1" w:themeShade="BF"/>
+      <w:sz w:val="26"/>
+      <w:szCs w:val="26"/>
+    </w:rPr>
+  </w:style>
+  <w:style w:type="character" w:customStyle="1" w:styleId="Heading1Char">
+    <w:name w:val="Heading 1 Char"/>
+    <w:basedOn w:val="DefaultParagraphFont"/>
+    <w:link w:val="Heading1"/>
+    <w:uiPriority w:val="9"/>
+    <w:rsid w:val="007C2D2F"/>
+    <w:rPr>
+      <w:rFonts w:asciiTheme="majorHAnsi" w:eastAsiaTheme="majorEastAsia" w:hAnsiTheme="majorHAnsi" w:cstheme="majorBidi"/>
+      <w:color w:val="2F5496" w:themeColor="accent1" w:themeShade="BF"/>
+      <w:sz w:val="32"/>
+      <w:szCs w:val="32"/>
+    </w:rPr>
   </w:style>
 </w:styles>
 </file>
@@ -735,4 +3008,36 @@
     </a:ext>
   </a:extLst>
 </a:theme>
+</file>
+
+<file path=customXml/item1.xml><?xml version="1.0" encoding="utf-8"?>
+<b:Sources xmlns:b="http://schemas.openxmlformats.org/officeDocument/2006/bibliography" xmlns="http://schemas.openxmlformats.org/officeDocument/2006/bibliography" SelectedStyle="\APASixthEditionOfficeOnline.xsl" StyleName="APA" Version="6">
+  <b:Source>
+    <b:Tag>Eri</b:Tag>
+    <b:SourceType>InternetSite</b:SourceType>
+    <b:Guid>{04ED8714-D14B-4FDA-9F9B-6F8772961B61}</b:Guid>
+    <b:Title>Know Thy Complexities!</b:Title>
+    <b:Author>
+      <b:Author>
+        <b:NameList>
+          <b:Person>
+            <b:Last>Drowell</b:Last>
+            <b:First>Eric</b:First>
+          </b:Person>
+        </b:NameList>
+      </b:Author>
+    </b:Author>
+    <b:InternetSiteTitle>bigocheatsheet</b:InternetSiteTitle>
+    <b:URL>https://www.bigocheatsheet.com/</b:URL>
+    <b:RefOrder>1</b:RefOrder>
+  </b:Source>
+</b:Sources>
+</file>
+
+<file path=customXml/itemProps1.xml><?xml version="1.0" encoding="utf-8"?>
+<ds:datastoreItem xmlns:ds="http://schemas.openxmlformats.org/officeDocument/2006/customXml" ds:itemID="{6E4E2622-4DBA-4232-B81E-581B6E102D01}">
+  <ds:schemaRefs>
+    <ds:schemaRef ds:uri="http://schemas.openxmlformats.org/officeDocument/2006/bibliography"/>
+  </ds:schemaRefs>
+</ds:datastoreItem>
 </file>
</xml_diff>